<commit_message>
alle LE's bis 08
</commit_message>
<xml_diff>
--- a/LE03_Ermitteln_von_Stakeholdern.docx
+++ b/LE03_Ermitteln_von_Stakeholdern.docx
@@ -233,43 +233,7 @@
                                 <w:szCs w:val="16"/>
                                 <w:lang w:val="de-CH"/>
                               </w:rPr>
-                              <w:t>Müssen stark in den Prozess mit eingebunden werden</w:t>
-                            </w:r>
-                            <w:r>
-                              <w:rPr>
-                                <w:rFonts w:asciiTheme="majorHAnsi" w:hAnsiTheme="majorHAnsi" w:cstheme="majorHAnsi"/>
-                                <w:sz w:val="16"/>
-                                <w:szCs w:val="16"/>
-                                <w:lang w:val="de-CH"/>
-                              </w:rPr>
-                              <w:t>, man kann sie gut und viel miteinbeziehen</w:t>
-                            </w:r>
-                            <w:r>
-                              <w:rPr>
-                                <w:rFonts w:asciiTheme="majorHAnsi" w:hAnsiTheme="majorHAnsi" w:cstheme="majorHAnsi"/>
-                                <w:sz w:val="16"/>
-                                <w:szCs w:val="16"/>
-                                <w:lang w:val="de-CH"/>
-                              </w:rPr>
-                              <w:t xml:space="preserve">, </w:t>
-                            </w:r>
-                            <w:r>
-                              <w:rPr>
-                                <w:rFonts w:asciiTheme="majorHAnsi" w:hAnsiTheme="majorHAnsi" w:cstheme="majorHAnsi"/>
-                                <w:sz w:val="16"/>
-                                <w:szCs w:val="16"/>
-                                <w:lang w:val="de-CH"/>
-                              </w:rPr>
-                              <w:t xml:space="preserve">man sollte eine </w:t>
-                            </w:r>
-                            <w:r>
-                              <w:rPr>
-                                <w:rFonts w:asciiTheme="majorHAnsi" w:hAnsiTheme="majorHAnsi" w:cstheme="majorHAnsi"/>
-                                <w:sz w:val="16"/>
-                                <w:szCs w:val="16"/>
-                                <w:lang w:val="de-CH"/>
-                              </w:rPr>
-                              <w:t>gute Beziehung zu ih</w:t>
+                              <w:t>Müssen stark in den Prozess mit eingebunden werden, man kann sie gut und viel miteinbeziehen, man sollte eine gute Beziehung zu ih</w:t>
                             </w:r>
                             <w:r>
                               <w:rPr>
@@ -362,43 +326,7 @@
                           <w:szCs w:val="16"/>
                           <w:lang w:val="de-CH"/>
                         </w:rPr>
-                        <w:t>Müssen stark in den Prozess mit eingebunden werden</w:t>
-                      </w:r>
-                      <w:r>
-                        <w:rPr>
-                          <w:rFonts w:asciiTheme="majorHAnsi" w:hAnsiTheme="majorHAnsi" w:cstheme="majorHAnsi"/>
-                          <w:sz w:val="16"/>
-                          <w:szCs w:val="16"/>
-                          <w:lang w:val="de-CH"/>
-                        </w:rPr>
-                        <w:t>, man kann sie gut und viel miteinbeziehen</w:t>
-                      </w:r>
-                      <w:r>
-                        <w:rPr>
-                          <w:rFonts w:asciiTheme="majorHAnsi" w:hAnsiTheme="majorHAnsi" w:cstheme="majorHAnsi"/>
-                          <w:sz w:val="16"/>
-                          <w:szCs w:val="16"/>
-                          <w:lang w:val="de-CH"/>
-                        </w:rPr>
-                        <w:t xml:space="preserve">, </w:t>
-                      </w:r>
-                      <w:r>
-                        <w:rPr>
-                          <w:rFonts w:asciiTheme="majorHAnsi" w:hAnsiTheme="majorHAnsi" w:cstheme="majorHAnsi"/>
-                          <w:sz w:val="16"/>
-                          <w:szCs w:val="16"/>
-                          <w:lang w:val="de-CH"/>
-                        </w:rPr>
-                        <w:t xml:space="preserve">man sollte eine </w:t>
-                      </w:r>
-                      <w:r>
-                        <w:rPr>
-                          <w:rFonts w:asciiTheme="majorHAnsi" w:hAnsiTheme="majorHAnsi" w:cstheme="majorHAnsi"/>
-                          <w:sz w:val="16"/>
-                          <w:szCs w:val="16"/>
-                          <w:lang w:val="de-CH"/>
-                        </w:rPr>
-                        <w:t>gute Beziehung zu ih</w:t>
+                        <w:t>Müssen stark in den Prozess mit eingebunden werden, man kann sie gut und viel miteinbeziehen, man sollte eine gute Beziehung zu ih</w:t>
                       </w:r>
                       <w:r>
                         <w:rPr>
@@ -753,13 +681,13 @@
         <mc:AlternateContent>
           <mc:Choice Requires="wps">
             <w:drawing>
-              <wp:anchor distT="0" distB="0" distL="114300" distR="114300" simplePos="0" relativeHeight="251661312" behindDoc="0" locked="0" layoutInCell="1" allowOverlap="1" wp14:anchorId="557FA578" wp14:editId="2C1E7437">
+              <wp:anchor distT="0" distB="0" distL="114300" distR="114300" simplePos="0" relativeHeight="251661312" behindDoc="0" locked="0" layoutInCell="1" allowOverlap="1" wp14:anchorId="557FA578" wp14:editId="3EE75978">
                 <wp:simplePos x="0" y="0"/>
                 <wp:positionH relativeFrom="column">
-                  <wp:posOffset>-313690</wp:posOffset>
+                  <wp:posOffset>-162615</wp:posOffset>
                 </wp:positionH>
                 <wp:positionV relativeFrom="paragraph">
-                  <wp:posOffset>205740</wp:posOffset>
+                  <wp:posOffset>158033</wp:posOffset>
                 </wp:positionV>
                 <wp:extent cx="819150" cy="314325"/>
                 <wp:effectExtent l="0" t="0" r="0" b="0"/>
@@ -788,11 +716,15 @@
                           <w:p>
                             <w:pPr>
                               <w:rPr>
+                                <w:sz w:val="18"/>
+                                <w:szCs w:val="18"/>
                                 <w:lang w:val="de-CH"/>
                               </w:rPr>
                             </w:pPr>
                             <w:r>
                               <w:rPr>
+                                <w:sz w:val="18"/>
+                                <w:szCs w:val="18"/>
                                 <w:lang w:val="de-CH"/>
                               </w:rPr>
                               <w:t>Einfluss</w:t>
@@ -817,17 +749,21 @@
           </mc:Choice>
           <mc:Fallback>
             <w:pict>
-              <v:shape w14:anchorId="557FA578" id="Textfeld 3" o:spid="_x0000_s1028" type="#_x0000_t202" style="position:absolute;margin-left:-24.7pt;margin-top:16.2pt;width:64.5pt;height:24.75pt;z-index:251661312;visibility:visible;mso-wrap-style:square;mso-width-percent:0;mso-wrap-distance-left:9pt;mso-wrap-distance-top:0;mso-wrap-distance-right:9pt;mso-wrap-distance-bottom:0;mso-position-horizontal:absolute;mso-position-horizontal-relative:text;mso-position-vertical:absolute;mso-position-vertical-relative:text;mso-width-percent:0;mso-width-relative:margin;v-text-anchor:top" o:gfxdata="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" filled="f" stroked="f" strokeweight=".5pt">
+              <v:shape w14:anchorId="557FA578" id="Textfeld 3" o:spid="_x0000_s1028" type="#_x0000_t202" style="position:absolute;margin-left:-12.8pt;margin-top:12.45pt;width:64.5pt;height:24.75pt;z-index:251661312;visibility:visible;mso-wrap-style:square;mso-width-percent:0;mso-wrap-distance-left:9pt;mso-wrap-distance-top:0;mso-wrap-distance-right:9pt;mso-wrap-distance-bottom:0;mso-position-horizontal:absolute;mso-position-horizontal-relative:text;mso-position-vertical:absolute;mso-position-vertical-relative:text;mso-width-percent:0;mso-width-relative:margin;v-text-anchor:top" o:gfxdata="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" filled="f" stroked="f" strokeweight=".5pt">
                 <v:textbox>
                   <w:txbxContent>
                     <w:p>
                       <w:pPr>
                         <w:rPr>
+                          <w:sz w:val="18"/>
+                          <w:szCs w:val="18"/>
                           <w:lang w:val="de-CH"/>
                         </w:rPr>
                       </w:pPr>
                       <w:r>
                         <w:rPr>
+                          <w:sz w:val="18"/>
+                          <w:szCs w:val="18"/>
                           <w:lang w:val="de-CH"/>
                         </w:rPr>
                         <w:t>Einfluss</w:t>
@@ -915,25 +851,7 @@
                                 <w:szCs w:val="16"/>
                                 <w:lang w:val="de-CH"/>
                               </w:rPr>
-                              <w:t>Diese</w:t>
-                            </w:r>
-                            <w:r>
-                              <w:rPr>
-                                <w:rFonts w:asciiTheme="majorHAnsi" w:hAnsiTheme="majorHAnsi" w:cstheme="majorHAnsi"/>
-                                <w:sz w:val="16"/>
-                                <w:szCs w:val="16"/>
-                                <w:lang w:val="de-CH"/>
-                              </w:rPr>
-                              <w:t>n</w:t>
-                            </w:r>
-                            <w:r>
-                              <w:rPr>
-                                <w:rFonts w:asciiTheme="majorHAnsi" w:hAnsiTheme="majorHAnsi" w:cstheme="majorHAnsi"/>
-                                <w:sz w:val="16"/>
-                                <w:szCs w:val="16"/>
-                                <w:lang w:val="de-CH"/>
-                              </w:rPr>
-                              <w:t xml:space="preserve"> Stakeholder muss man ein bisschen zurückhalten, weil sie sehr engagiert sind aber nicht so viel zu sagen haben. Man soll sie trotzdem mit </w:t>
+                              <w:t xml:space="preserve">Diesen Stakeholder muss man ein bisschen zurückhalten, weil sie sehr engagiert sind aber nicht so viel zu sagen haben. Man soll sie trotzdem mit </w:t>
                             </w:r>
                             <w:r>
                               <w:rPr>
@@ -1031,25 +949,7 @@
                           <w:szCs w:val="16"/>
                           <w:lang w:val="de-CH"/>
                         </w:rPr>
-                        <w:t>Diese</w:t>
-                      </w:r>
-                      <w:r>
-                        <w:rPr>
-                          <w:rFonts w:asciiTheme="majorHAnsi" w:hAnsiTheme="majorHAnsi" w:cstheme="majorHAnsi"/>
-                          <w:sz w:val="16"/>
-                          <w:szCs w:val="16"/>
-                          <w:lang w:val="de-CH"/>
-                        </w:rPr>
-                        <w:t>n</w:t>
-                      </w:r>
-                      <w:r>
-                        <w:rPr>
-                          <w:rFonts w:asciiTheme="majorHAnsi" w:hAnsiTheme="majorHAnsi" w:cstheme="majorHAnsi"/>
-                          <w:sz w:val="16"/>
-                          <w:szCs w:val="16"/>
-                          <w:lang w:val="de-CH"/>
-                        </w:rPr>
-                        <w:t xml:space="preserve"> Stakeholder muss man ein bisschen zurückhalten, weil sie sehr engagiert sind aber nicht so viel zu sagen haben. Man soll sie trotzdem mit </w:t>
+                        <w:t xml:space="preserve">Diesen Stakeholder muss man ein bisschen zurückhalten, weil sie sehr engagiert sind aber nicht so viel zu sagen haben. Man soll sie trotzdem mit </w:t>
                       </w:r>
                       <w:r>
                         <w:rPr>
@@ -1322,10 +1222,10 @@
         <mc:AlternateContent>
           <mc:Choice Requires="wps">
             <w:drawing>
-              <wp:anchor distT="0" distB="0" distL="114300" distR="114300" simplePos="0" relativeHeight="251663360" behindDoc="0" locked="0" layoutInCell="1" allowOverlap="1" wp14:anchorId="77985302" wp14:editId="23A2D711">
+              <wp:anchor distT="0" distB="0" distL="114300" distR="114300" simplePos="0" relativeHeight="251663360" behindDoc="0" locked="0" layoutInCell="1" allowOverlap="1" wp14:anchorId="77985302" wp14:editId="4F5D1496">
                 <wp:simplePos x="0" y="0"/>
                 <wp:positionH relativeFrom="column">
-                  <wp:posOffset>2733675</wp:posOffset>
+                  <wp:posOffset>2789334</wp:posOffset>
                 </wp:positionH>
                 <wp:positionV relativeFrom="paragraph">
                   <wp:posOffset>74930</wp:posOffset>
@@ -1357,11 +1257,15 @@
                           <w:p>
                             <w:pPr>
                               <w:rPr>
+                                <w:sz w:val="18"/>
+                                <w:szCs w:val="18"/>
                                 <w:lang w:val="en-US"/>
                               </w:rPr>
                             </w:pPr>
                             <w:r>
                               <w:rPr>
+                                <w:sz w:val="18"/>
+                                <w:szCs w:val="18"/>
                                 <w:lang w:val="en-US"/>
                               </w:rPr>
                               <w:t>Motivation</w:t>
@@ -1386,17 +1290,21 @@
           </mc:Choice>
           <mc:Fallback>
             <w:pict>
-              <v:shape w14:anchorId="77985302" id="Textfeld 4" o:spid="_x0000_s1031" type="#_x0000_t202" style="position:absolute;margin-left:215.25pt;margin-top:5.9pt;width:90pt;height:24.75pt;z-index:251663360;visibility:visible;mso-wrap-style:square;mso-width-percent:0;mso-wrap-distance-left:9pt;mso-wrap-distance-top:0;mso-wrap-distance-right:9pt;mso-wrap-distance-bottom:0;mso-position-horizontal:absolute;mso-position-horizontal-relative:text;mso-position-vertical:absolute;mso-position-vertical-relative:text;mso-width-percent:0;mso-width-relative:margin;v-text-anchor:top" o:gfxdata="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" filled="f" stroked="f" strokeweight=".5pt">
+              <v:shape w14:anchorId="77985302" id="Textfeld 4" o:spid="_x0000_s1031" type="#_x0000_t202" style="position:absolute;margin-left:219.65pt;margin-top:5.9pt;width:90pt;height:24.75pt;z-index:251663360;visibility:visible;mso-wrap-style:square;mso-width-percent:0;mso-wrap-distance-left:9pt;mso-wrap-distance-top:0;mso-wrap-distance-right:9pt;mso-wrap-distance-bottom:0;mso-position-horizontal:absolute;mso-position-horizontal-relative:text;mso-position-vertical:absolute;mso-position-vertical-relative:text;mso-width-percent:0;mso-width-relative:margin;v-text-anchor:top" o:gfxdata="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" filled="f" stroked="f" strokeweight=".5pt">
                 <v:textbox>
                   <w:txbxContent>
                     <w:p>
                       <w:pPr>
                         <w:rPr>
+                          <w:sz w:val="18"/>
+                          <w:szCs w:val="18"/>
                           <w:lang w:val="en-US"/>
                         </w:rPr>
                       </w:pPr>
                       <w:r>
                         <w:rPr>
+                          <w:sz w:val="18"/>
+                          <w:szCs w:val="18"/>
                           <w:lang w:val="en-US"/>
                         </w:rPr>
                         <w:t>Motivation</w:t>
@@ -1419,10 +1327,10 @@
         <mc:AlternateContent>
           <mc:Choice Requires="wps">
             <w:drawing>
-              <wp:anchor distT="0" distB="0" distL="114300" distR="114300" simplePos="0" relativeHeight="251672576" behindDoc="0" locked="0" layoutInCell="1" allowOverlap="1" wp14:anchorId="793E8072" wp14:editId="37C012D6">
+              <wp:anchor distT="0" distB="0" distL="114300" distR="114300" simplePos="0" relativeHeight="251672576" behindDoc="0" locked="0" layoutInCell="1" allowOverlap="1" wp14:anchorId="793E8072" wp14:editId="199CC17E">
                 <wp:simplePos x="0" y="0"/>
                 <wp:positionH relativeFrom="column">
-                  <wp:posOffset>447040</wp:posOffset>
+                  <wp:posOffset>448310</wp:posOffset>
                 </wp:positionH>
                 <wp:positionV relativeFrom="paragraph">
                   <wp:posOffset>62230</wp:posOffset>
@@ -1477,7 +1385,11 @@
           </mc:Choice>
           <mc:Fallback>
             <w:pict>
-              <v:shape w14:anchorId="1B2739B1" id="Gerade Verbindung mit Pfeil 20" o:spid="_x0000_s1026" type="#_x0000_t32" style="position:absolute;margin-left:35.2pt;margin-top:4.9pt;width:435.75pt;height:1.5pt;z-index:251672576;visibility:visible;mso-wrap-style:square;mso-wrap-distance-left:9pt;mso-wrap-distance-top:0;mso-wrap-distance-right:9pt;mso-wrap-distance-bottom:0;mso-position-horizontal:absolute;mso-position-horizontal-relative:text;mso-position-vertical:absolute;mso-position-vertical-relative:text" o:gfxdata="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" strokecolor="gray [1629]" strokeweight="2pt">
+              <v:shapetype w14:anchorId="4E0079DF" id="_x0000_t32" coordsize="21600,21600" o:spt="32" o:oned="t" path="m,l21600,21600e" filled="f">
+                <v:path arrowok="t" fillok="f" o:connecttype="none"/>
+                <o:lock v:ext="edit" shapetype="t"/>
+              </v:shapetype>
+              <v:shape id="Gerade Verbindung mit Pfeil 20" o:spid="_x0000_s1026" type="#_x0000_t32" style="position:absolute;margin-left:35.3pt;margin-top:4.9pt;width:435.75pt;height:1.5pt;z-index:251672576;visibility:visible;mso-wrap-style:square;mso-wrap-distance-left:9pt;mso-wrap-distance-top:0;mso-wrap-distance-right:9pt;mso-wrap-distance-bottom:0;mso-position-horizontal:absolute;mso-position-horizontal-relative:text;mso-position-vertical:absolute;mso-position-vertical-relative:text" o:gfxdata="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" strokecolor="gray [1629]" strokeweight="2pt">
                 <v:stroke endarrow="block"/>
                 <v:shadow on="t" color="black" opacity="24903f" origin=",.5" offset="0,.55556mm"/>
               </v:shape>
@@ -1501,6 +1413,135 @@
       <w:r>
         <w:rPr>
           <w:rFonts w:asciiTheme="majorHAnsi" w:hAnsiTheme="majorHAnsi" w:cstheme="majorHAnsi"/>
+          <w:noProof/>
+          <w:sz w:val="28"/>
+          <w:szCs w:val="28"/>
+          <w:lang w:val="de-CH"/>
+        </w:rPr>
+        <mc:AlternateContent>
+          <mc:Choice Requires="wps">
+            <w:drawing>
+              <wp:anchor distT="0" distB="0" distL="114300" distR="114300" simplePos="0" relativeHeight="251673600" behindDoc="0" locked="0" layoutInCell="1" allowOverlap="1" wp14:anchorId="6AD7DF81" wp14:editId="616E351E">
+                <wp:simplePos x="0" y="0"/>
+                <wp:positionH relativeFrom="column">
+                  <wp:posOffset>4413585</wp:posOffset>
+                </wp:positionH>
+                <wp:positionV relativeFrom="paragraph">
+                  <wp:posOffset>2376</wp:posOffset>
+                </wp:positionV>
+                <wp:extent cx="1929776" cy="605860"/>
+                <wp:effectExtent l="0" t="0" r="13335" b="22860"/>
+                <wp:wrapNone/>
+                <wp:docPr id="1" name="Textfeld 1"/>
+                <wp:cNvGraphicFramePr/>
+                <a:graphic xmlns:a="http://schemas.openxmlformats.org/drawingml/2006/main">
+                  <a:graphicData uri="http://schemas.microsoft.com/office/word/2010/wordprocessingShape">
+                    <wps:wsp>
+                      <wps:cNvSpPr txBox="1"/>
+                      <wps:spPr>
+                        <a:xfrm>
+                          <a:off x="0" y="0"/>
+                          <a:ext cx="1929776" cy="605860"/>
+                        </a:xfrm>
+                        <a:prstGeom prst="rect">
+                          <a:avLst/>
+                        </a:prstGeom>
+                        <a:solidFill>
+                          <a:schemeClr val="lt1"/>
+                        </a:solidFill>
+                        <a:ln w="6350">
+                          <a:solidFill>
+                            <a:srgbClr val="FF0000"/>
+                          </a:solidFill>
+                        </a:ln>
+                      </wps:spPr>
+                      <wps:txbx>
+                        <w:txbxContent>
+                          <w:p>
+                            <w:pPr>
+                              <w:rPr>
+                                <w:sz w:val="16"/>
+                                <w:szCs w:val="16"/>
+                                <w:lang w:val="de-CH"/>
+                              </w:rPr>
+                            </w:pPr>
+                            <w:r>
+                              <w:rPr>
+                                <w:sz w:val="16"/>
+                                <w:szCs w:val="16"/>
+                                <w:lang w:val="de-CH"/>
+                              </w:rPr>
+                              <w:t>Alle Ziele sind nicht terminiert, was SMART nicht entspricht, andere</w:t>
+                            </w:r>
+                            <w:r>
+                              <w:rPr>
+                                <w:sz w:val="16"/>
+                                <w:szCs w:val="16"/>
+                                <w:lang w:val="de-CH"/>
+                              </w:rPr>
+                              <w:t xml:space="preserve"> Mängel sind unterstrichen und in Klammern beschrieben</w:t>
+                            </w:r>
+                          </w:p>
+                        </w:txbxContent>
+                      </wps:txbx>
+                      <wps:bodyPr rot="0" spcFirstLastPara="0" vertOverflow="overflow" horzOverflow="overflow" vert="horz" wrap="square" lIns="91440" tIns="45720" rIns="91440" bIns="45720" numCol="1" spcCol="0" rtlCol="0" fromWordArt="0" anchor="t" anchorCtr="0" forceAA="0" compatLnSpc="1">
+                        <a:prstTxWarp prst="textNoShape">
+                          <a:avLst/>
+                        </a:prstTxWarp>
+                        <a:noAutofit/>
+                      </wps:bodyPr>
+                    </wps:wsp>
+                  </a:graphicData>
+                </a:graphic>
+                <wp14:sizeRelH relativeFrom="margin">
+                  <wp14:pctWidth>0</wp14:pctWidth>
+                </wp14:sizeRelH>
+                <wp14:sizeRelV relativeFrom="margin">
+                  <wp14:pctHeight>0</wp14:pctHeight>
+                </wp14:sizeRelV>
+              </wp:anchor>
+            </w:drawing>
+          </mc:Choice>
+          <mc:Fallback>
+            <w:pict>
+              <v:shape w14:anchorId="6AD7DF81" id="Textfeld 1" o:spid="_x0000_s1032" type="#_x0000_t202" style="position:absolute;margin-left:347.55pt;margin-top:.2pt;width:151.95pt;height:47.7pt;z-index:251673600;visibility:visible;mso-wrap-style:square;mso-width-percent:0;mso-height-percent:0;mso-wrap-distance-left:9pt;mso-wrap-distance-top:0;mso-wrap-distance-right:9pt;mso-wrap-distance-bottom:0;mso-position-horizontal:absolute;mso-position-horizontal-relative:text;mso-position-vertical:absolute;mso-position-vertical-relative:text;mso-width-percent:0;mso-height-percent:0;mso-width-relative:margin;mso-height-relative:margin;v-text-anchor:top" o:gfxdata="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" fillcolor="white [3201]" strokecolor="red" strokeweight=".5pt">
+                <v:textbox>
+                  <w:txbxContent>
+                    <w:p>
+                      <w:pPr>
+                        <w:rPr>
+                          <w:sz w:val="16"/>
+                          <w:szCs w:val="16"/>
+                          <w:lang w:val="de-CH"/>
+                        </w:rPr>
+                      </w:pPr>
+                      <w:r>
+                        <w:rPr>
+                          <w:sz w:val="16"/>
+                          <w:szCs w:val="16"/>
+                          <w:lang w:val="de-CH"/>
+                        </w:rPr>
+                        <w:t>Alle Ziele sind nicht terminiert, was SMART nicht entspricht, andere</w:t>
+                      </w:r>
+                      <w:r>
+                        <w:rPr>
+                          <w:sz w:val="16"/>
+                          <w:szCs w:val="16"/>
+                          <w:lang w:val="de-CH"/>
+                        </w:rPr>
+                        <w:t xml:space="preserve"> Mängel sind unterstrichen und in Klammern beschrieben</w:t>
+                      </w:r>
+                    </w:p>
+                  </w:txbxContent>
+                </v:textbox>
+              </v:shape>
+            </w:pict>
+          </mc:Fallback>
+        </mc:AlternateContent>
+      </w:r>
+      <w:r>
+        <w:rPr>
+          <w:rFonts w:asciiTheme="majorHAnsi" w:hAnsiTheme="majorHAnsi" w:cstheme="majorHAnsi"/>
           <w:sz w:val="28"/>
           <w:szCs w:val="28"/>
           <w:lang w:val="de-CH"/>
@@ -1559,7 +1600,7 @@
           <w:szCs w:val="20"/>
           <w:lang w:val="de-CH"/>
         </w:rPr>
-        <w:t>(Verkauf</w:t>
+        <w:t>(Verkaufschef)</w:t>
       </w:r>
       <w:r>
         <w:rPr>
@@ -1569,7 +1610,7 @@
           <w:szCs w:val="20"/>
           <w:lang w:val="de-CH"/>
         </w:rPr>
-        <w:t>schef)</w:t>
+        <w:t xml:space="preserve"> </w:t>
       </w:r>
     </w:p>
     <w:p>
@@ -1625,16 +1666,7 @@
           <w:szCs w:val="20"/>
           <w:lang w:val="de-CH"/>
         </w:rPr>
-        <w:t>Die Bedienung der Online-Auktionsplattform soll möglichst intuitiv und einfach sein, sodass keine Benut</w:t>
-      </w:r>
-      <w:r>
-        <w:rPr>
-          <w:rFonts w:asciiTheme="majorHAnsi" w:hAnsiTheme="majorHAnsi" w:cstheme="majorHAnsi"/>
-          <w:sz w:val="20"/>
-          <w:szCs w:val="20"/>
-          <w:lang w:val="de-CH"/>
-        </w:rPr>
-        <w:t>zerschulung nötig sein wird</w:t>
+        <w:t>Die Bedienung der Online-Auktionsplattform soll möglichst intuitiv und einfach sein, sodass keine Benutzerschulung nötig sein wird</w:t>
       </w:r>
       <w:r>
         <w:rPr>
@@ -1645,6 +1677,16 @@
           <w:lang w:val="de-CH"/>
         </w:rPr>
         <w:t xml:space="preserve"> (Verkaufschef, IT-Verantwortlicher)</w:t>
+      </w:r>
+      <w:r>
+        <w:rPr>
+          <w:rFonts w:asciiTheme="majorHAnsi" w:hAnsiTheme="majorHAnsi" w:cstheme="majorHAnsi"/>
+          <w:color w:val="38761D"/>
+          <w:sz w:val="20"/>
+          <w:szCs w:val="20"/>
+          <w:lang w:val="de-CH"/>
+        </w:rPr>
+        <w:t xml:space="preserve"> </w:t>
       </w:r>
     </w:p>
     <w:p>
@@ -1746,17 +1788,7 @@
           <w:szCs w:val="20"/>
           <w:lang w:val="de-CH"/>
         </w:rPr>
-        <w:t>(Geschäftsleitung</w:t>
-      </w:r>
-      <w:r>
-        <w:rPr>
-          <w:rFonts w:asciiTheme="majorHAnsi" w:hAnsiTheme="majorHAnsi" w:cstheme="majorHAnsi"/>
-          <w:color w:val="38761D"/>
-          <w:sz w:val="20"/>
-          <w:szCs w:val="20"/>
-          <w:lang w:val="de-CH"/>
-        </w:rPr>
-        <w:t>, Produktmanager)</w:t>
+        <w:t>(Geschäftsleitung, Produktmanager)</w:t>
       </w:r>
     </w:p>
     <w:p>
@@ -1812,16 +1844,7 @@
           <w:szCs w:val="20"/>
           <w:lang w:val="de-CH"/>
         </w:rPr>
-        <w:t>Die Kernfunktiona</w:t>
-      </w:r>
-      <w:r>
-        <w:rPr>
-          <w:rFonts w:asciiTheme="majorHAnsi" w:hAnsiTheme="majorHAnsi" w:cstheme="majorHAnsi"/>
-          <w:sz w:val="20"/>
-          <w:szCs w:val="20"/>
-          <w:lang w:val="de-CH"/>
-        </w:rPr>
-        <w:t xml:space="preserve">lität bzw. Software-Plattform soll als Programmierschnittstelle bzw. API für verschiedene Clients und externe Systeme zur Verfügung gestellt werden </w:t>
+        <w:t xml:space="preserve">Die Kernfunktionalität bzw. Software-Plattform soll als Programmierschnittstelle bzw. API für verschiedene Clients und externe Systeme zur Verfügung gestellt werden </w:t>
       </w:r>
       <w:r>
         <w:rPr>
@@ -1844,26 +1867,19 @@
           <w:rFonts w:asciiTheme="majorHAnsi" w:hAnsiTheme="majorHAnsi" w:cstheme="majorHAnsi"/>
           <w:sz w:val="20"/>
           <w:szCs w:val="20"/>
-          <w:lang w:val="de-CH"/>
-        </w:rPr>
-      </w:pPr>
-      <w:r>
-        <w:rPr>
-          <w:rFonts w:asciiTheme="majorHAnsi" w:hAnsiTheme="majorHAnsi" w:cstheme="majorHAnsi"/>
-          <w:sz w:val="20"/>
-          <w:szCs w:val="20"/>
-          <w:lang w:val="de-CH"/>
-        </w:rPr>
-        <w:t>Der erste Release der Online-Auktion</w:t>
-      </w:r>
-      <w:r>
-        <w:rPr>
-          <w:rFonts w:asciiTheme="majorHAnsi" w:hAnsiTheme="majorHAnsi" w:cstheme="majorHAnsi"/>
-          <w:sz w:val="20"/>
-          <w:szCs w:val="20"/>
-          <w:lang w:val="de-CH"/>
-        </w:rPr>
-        <w:t xml:space="preserve">splattform soll mit hoher Qualität erstellt und termingerecht an den Kunden ausgeliefert werden </w:t>
+          <w:u w:val="single" w:color="FF0000"/>
+          <w:lang w:val="de-CH"/>
+        </w:rPr>
+      </w:pPr>
+      <w:r>
+        <w:rPr>
+          <w:rFonts w:asciiTheme="majorHAnsi" w:hAnsiTheme="majorHAnsi" w:cstheme="majorHAnsi"/>
+          <w:sz w:val="20"/>
+          <w:szCs w:val="20"/>
+          <w:u w:val="single" w:color="FF0000"/>
+          <w:lang w:val="de-CH"/>
+        </w:rPr>
+        <w:t xml:space="preserve">Der erste Release der Online-Auktionsplattform soll mit hoher Qualität erstellt und termingerecht an den Kunden ausgeliefert werden </w:t>
       </w:r>
       <w:r>
         <w:rPr>
@@ -1871,9 +1887,21 @@
           <w:color w:val="38761D"/>
           <w:sz w:val="20"/>
           <w:szCs w:val="20"/>
+          <w:u w:val="single" w:color="FF0000"/>
           <w:lang w:val="de-CH"/>
         </w:rPr>
         <w:t>(Geschäftsleitung, Produktmanager)</w:t>
+      </w:r>
+      <w:r>
+        <w:rPr>
+          <w:rFonts w:asciiTheme="majorHAnsi" w:hAnsiTheme="majorHAnsi" w:cstheme="majorHAnsi"/>
+          <w:color w:val="FF0000"/>
+          <w:sz w:val="20"/>
+          <w:szCs w:val="20"/>
+          <w:u w:val="single" w:color="FF0000"/>
+          <w:lang w:val="de-CH"/>
+        </w:rPr>
+        <w:t xml:space="preserve"> (hohe Qualität -&gt; unspezifisch)</w:t>
       </w:r>
     </w:p>
     <w:p>
@@ -1886,14 +1914,16 @@
           <w:rFonts w:asciiTheme="majorHAnsi" w:hAnsiTheme="majorHAnsi" w:cstheme="majorHAnsi"/>
           <w:sz w:val="20"/>
           <w:szCs w:val="20"/>
-          <w:lang w:val="de-CH"/>
-        </w:rPr>
-      </w:pPr>
-      <w:r>
-        <w:rPr>
-          <w:rFonts w:asciiTheme="majorHAnsi" w:hAnsiTheme="majorHAnsi" w:cstheme="majorHAnsi"/>
-          <w:sz w:val="20"/>
-          <w:szCs w:val="20"/>
+          <w:u w:val="single" w:color="FF0000"/>
+          <w:lang w:val="de-CH"/>
+        </w:rPr>
+      </w:pPr>
+      <w:r>
+        <w:rPr>
+          <w:rFonts w:asciiTheme="majorHAnsi" w:hAnsiTheme="majorHAnsi" w:cstheme="majorHAnsi"/>
+          <w:sz w:val="20"/>
+          <w:szCs w:val="20"/>
+          <w:u w:val="single" w:color="FF0000"/>
           <w:lang w:val="de-CH"/>
         </w:rPr>
         <w:t xml:space="preserve">Die E-Commerce-Suite soll international vermarktet werden und es ist vorgesehen die Entwicklung und das Hosting in </w:t>
@@ -1903,6 +1933,7 @@
           <w:rFonts w:asciiTheme="majorHAnsi" w:hAnsiTheme="majorHAnsi" w:cstheme="majorHAnsi"/>
           <w:sz w:val="20"/>
           <w:szCs w:val="20"/>
+          <w:u w:val="single" w:color="FF0000"/>
           <w:lang w:val="de-CH"/>
         </w:rPr>
         <w:t>Zusammenarbeit</w:t>
@@ -1912,6 +1943,7 @@
           <w:rFonts w:asciiTheme="majorHAnsi" w:hAnsiTheme="majorHAnsi" w:cstheme="majorHAnsi"/>
           <w:sz w:val="20"/>
           <w:szCs w:val="20"/>
+          <w:u w:val="single" w:color="FF0000"/>
           <w:lang w:val="de-CH"/>
         </w:rPr>
         <w:t xml:space="preserve"> mit Outsourcing-Partnern in anderen Ländern zu </w:t>
@@ -1921,6 +1953,7 @@
           <w:rFonts w:asciiTheme="majorHAnsi" w:hAnsiTheme="majorHAnsi" w:cstheme="majorHAnsi"/>
           <w:sz w:val="20"/>
           <w:szCs w:val="20"/>
+          <w:u w:val="single" w:color="FF0000"/>
           <w:lang w:val="de-CH"/>
         </w:rPr>
         <w:t>machen.</w:t>
@@ -1931,6 +1964,7 @@
           <w:color w:val="38761D"/>
           <w:sz w:val="20"/>
           <w:szCs w:val="20"/>
+          <w:u w:val="single" w:color="FF0000"/>
           <w:lang w:val="de-CH"/>
         </w:rPr>
         <w:t xml:space="preserve"> (</w:t>
@@ -1941,9 +1975,43 @@
           <w:color w:val="38761D"/>
           <w:sz w:val="20"/>
           <w:szCs w:val="20"/>
+          <w:u w:val="single" w:color="FF0000"/>
           <w:lang w:val="de-CH"/>
         </w:rPr>
         <w:t>Geschäftsleitung, Produktmanager)</w:t>
+      </w:r>
+      <w:r>
+        <w:rPr>
+          <w:rFonts w:asciiTheme="majorHAnsi" w:hAnsiTheme="majorHAnsi" w:cstheme="majorHAnsi"/>
+          <w:color w:val="38761D"/>
+          <w:sz w:val="20"/>
+          <w:szCs w:val="20"/>
+          <w:u w:val="single" w:color="FF0000"/>
+          <w:lang w:val="de-CH"/>
+        </w:rPr>
+        <w:t xml:space="preserve"> </w:t>
+      </w:r>
+      <w:r>
+        <w:rPr>
+          <w:rFonts w:asciiTheme="majorHAnsi" w:hAnsiTheme="majorHAnsi" w:cstheme="majorHAnsi"/>
+          <w:color w:val="FF0000"/>
+          <w:sz w:val="20"/>
+          <w:szCs w:val="20"/>
+          <w:u w:val="single" w:color="FF0000"/>
+          <w:lang w:val="de-CH"/>
+        </w:rPr>
+        <w:t>(</w:t>
+      </w:r>
+      <w:r>
+        <w:rPr>
+          <w:rFonts w:asciiTheme="majorHAnsi" w:hAnsiTheme="majorHAnsi" w:cstheme="majorHAnsi"/>
+          <w:color w:val="FF0000"/>
+          <w:sz w:val="20"/>
+          <w:szCs w:val="20"/>
+          <w:u w:val="single" w:color="FF0000"/>
+          <w:lang w:val="de-CH"/>
+        </w:rPr>
+        <w:t>nicht wirklich Messbar)</w:t>
       </w:r>
     </w:p>
     <w:p>

</xml_diff>